<commit_message>
config : setup exception handler
</commit_message>
<xml_diff>
--- a/Java Srping BE.docx
+++ b/Java Srping BE.docx
@@ -55,117 +55,37 @@
         </w:numPr>
       </w:pPr>
       <w:r>
-        <w:t xml:space="preserve">package </w:t>
-      </w:r>
-      <w:proofErr w:type="spellStart"/>
-      <w:r>
-        <w:t>com.</w:t>
-      </w:r>
-      <w:proofErr w:type="gramStart"/>
-      <w:r>
-        <w:t>example.learn</w:t>
-      </w:r>
-      <w:proofErr w:type="gramEnd"/>
-      <w:r>
-        <w:t>_sping.controller</w:t>
-      </w:r>
-      <w:proofErr w:type="spellEnd"/>
-      <w:r>
-        <w:t>;</w:t>
-      </w:r>
-      <w:r>
-        <w:br/>
-      </w:r>
-      <w:r>
-        <w:br/>
-        <w:t xml:space="preserve">import </w:t>
-      </w:r>
-      <w:proofErr w:type="spellStart"/>
-      <w:r>
-        <w:t>org.springframework.web.bind.annotation.GetMapping</w:t>
-      </w:r>
-      <w:proofErr w:type="spellEnd"/>
-      <w:r>
-        <w:t>;</w:t>
-      </w:r>
-      <w:r>
-        <w:br/>
-        <w:t xml:space="preserve">import </w:t>
-      </w:r>
-      <w:proofErr w:type="spellStart"/>
-      <w:r>
-        <w:t>org.springframework.web.bind.annotation.RestController</w:t>
-      </w:r>
-      <w:proofErr w:type="spellEnd"/>
-      <w:r>
-        <w:t>;</w:t>
-      </w:r>
-      <w:r>
-        <w:br/>
-      </w:r>
-      <w:r>
-        <w:br/>
-        <w:t xml:space="preserve">@RestController //Khai </w:t>
-      </w:r>
-      <w:proofErr w:type="spellStart"/>
-      <w:r>
-        <w:t>báo</w:t>
-      </w:r>
-      <w:proofErr w:type="spellEnd"/>
-      <w:r>
-        <w:t xml:space="preserve"> </w:t>
-      </w:r>
-      <w:proofErr w:type="spellStart"/>
-      <w:r>
-        <w:t>đây</w:t>
-      </w:r>
-      <w:proofErr w:type="spellEnd"/>
-      <w:r>
-        <w:t xml:space="preserve"> </w:t>
-      </w:r>
-      <w:proofErr w:type="spellStart"/>
-      <w:r>
-        <w:t>là</w:t>
-      </w:r>
-      <w:proofErr w:type="spellEnd"/>
-      <w:r>
-        <w:t xml:space="preserve"> controller</w:t>
-      </w:r>
-      <w:r>
-        <w:br/>
-        <w:t xml:space="preserve">public class </w:t>
-      </w:r>
-      <w:proofErr w:type="spellStart"/>
-      <w:r>
-        <w:t>HelloWorldController</w:t>
-      </w:r>
-      <w:proofErr w:type="spellEnd"/>
-      <w:r>
-        <w:t xml:space="preserve"> {</w:t>
-      </w:r>
-      <w:r>
-        <w:br/>
-        <w:t xml:space="preserve">    @GetMapping("/") //Khai </w:t>
-      </w:r>
-      <w:proofErr w:type="spellStart"/>
-      <w:r>
-        <w:t>báo</w:t>
-      </w:r>
-      <w:proofErr w:type="spellEnd"/>
-      <w:r>
-        <w:t xml:space="preserve"> endpoint</w:t>
-      </w:r>
-      <w:r>
-        <w:br/>
-        <w:t xml:space="preserve">    public String </w:t>
-      </w:r>
-      <w:proofErr w:type="spellStart"/>
-      <w:r>
-        <w:t>helloWorld</w:t>
-      </w:r>
-      <w:proofErr w:type="spellEnd"/>
-      <w:r>
-        <w:t>() {</w:t>
+        <w:t>package com.example.learn_sping.controller;</w:t>
+      </w:r>
+      <w:r>
+        <w:br/>
+      </w:r>
+      <w:r>
+        <w:br/>
+        <w:t>import org.springframework.web.bind.annotation.GetMapping;</w:t>
+      </w:r>
+      <w:r>
+        <w:br/>
+        <w:t>import org.springframework.web.bind.annotation.RestController;</w:t>
+      </w:r>
+      <w:r>
+        <w:br/>
+      </w:r>
+      <w:r>
+        <w:br/>
+        <w:t>@RestController //Khai báo đây là controller</w:t>
+      </w:r>
+      <w:r>
+        <w:br/>
+        <w:t>public class HelloWorldController {</w:t>
+      </w:r>
+      <w:r>
+        <w:br/>
+        <w:t xml:space="preserve">    @GetMapping("/") //Khai báo endpoint</w:t>
+      </w:r>
+      <w:r>
+        <w:br/>
+        <w:t xml:space="preserve">    public String helloWorld() {</w:t>
       </w:r>
       <w:r>
         <w:br/>
@@ -178,6 +98,14 @@
       <w:r>
         <w:br/>
         <w:t>}</w:t>
+      </w:r>
+    </w:p>
+    <w:p>
+      <w:pPr>
+        <w:pStyle w:val="Level2"/>
+      </w:pPr>
+      <w:r>
+        <w:t>Tổ chức thư mục</w:t>
       </w:r>
     </w:p>
     <w:p>
@@ -188,71 +116,451 @@
           <w:numId w:val="0"/>
         </w:numPr>
       </w:pPr>
+      <w:r>
+        <w:rPr>
+          <w:noProof/>
+        </w:rPr>
+        <w:drawing>
+          <wp:inline distT="0" distB="0" distL="0" distR="0" wp14:anchorId="4EF339C5" wp14:editId="2451689D">
+            <wp:extent cx="6858000" cy="4852035"/>
+            <wp:effectExtent l="0" t="0" r="0" b="5715"/>
+            <wp:docPr id="202575750" name="Picture 1"/>
+            <wp:cNvGraphicFramePr>
+              <a:graphicFrameLocks xmlns:a="http://schemas.openxmlformats.org/drawingml/2006/main" noChangeAspect="1"/>
+            </wp:cNvGraphicFramePr>
+            <a:graphic xmlns:a="http://schemas.openxmlformats.org/drawingml/2006/main">
+              <a:graphicData uri="http://schemas.openxmlformats.org/drawingml/2006/picture">
+                <pic:pic xmlns:pic="http://schemas.openxmlformats.org/drawingml/2006/picture">
+                  <pic:nvPicPr>
+                    <pic:cNvPr id="202575750" name=""/>
+                    <pic:cNvPicPr/>
+                  </pic:nvPicPr>
+                  <pic:blipFill>
+                    <a:blip r:embed="rId5"/>
+                    <a:stretch>
+                      <a:fillRect/>
+                    </a:stretch>
+                  </pic:blipFill>
+                  <pic:spPr>
+                    <a:xfrm>
+                      <a:off x="0" y="0"/>
+                      <a:ext cx="6858000" cy="4852035"/>
+                    </a:xfrm>
+                    <a:prstGeom prst="rect">
+                      <a:avLst/>
+                    </a:prstGeom>
+                  </pic:spPr>
+                </pic:pic>
+              </a:graphicData>
+            </a:graphic>
+          </wp:inline>
+        </w:drawing>
+      </w:r>
     </w:p>
     <w:p>
       <w:pPr>
         <w:pStyle w:val="Level2"/>
       </w:pPr>
-      <w:proofErr w:type="spellStart"/>
-      <w:r>
-        <w:t>Kết</w:t>
-      </w:r>
-      <w:proofErr w:type="spellEnd"/>
-      <w:r>
-        <w:t xml:space="preserve"> </w:t>
-      </w:r>
-      <w:proofErr w:type="spellStart"/>
-      <w:r>
-        <w:t>nối</w:t>
-      </w:r>
-      <w:proofErr w:type="spellEnd"/>
-      <w:r>
-        <w:t xml:space="preserve"> </w:t>
-      </w:r>
-      <w:proofErr w:type="spellStart"/>
-      <w:r>
-        <w:t>db</w:t>
-      </w:r>
-      <w:proofErr w:type="spellEnd"/>
-      <w:r>
-        <w:t xml:space="preserve"> </w:t>
-      </w:r>
-      <w:proofErr w:type="spellStart"/>
-      <w:r>
-        <w:t>và</w:t>
-      </w:r>
-      <w:proofErr w:type="spellEnd"/>
-      <w:r>
-        <w:t xml:space="preserve"> </w:t>
-      </w:r>
-      <w:proofErr w:type="spellStart"/>
-      <w:r>
-        <w:t>tạo</w:t>
-      </w:r>
-      <w:proofErr w:type="spellEnd"/>
-      <w:r>
-        <w:t xml:space="preserve"> </w:t>
-      </w:r>
-      <w:proofErr w:type="spellStart"/>
-      <w:r>
-        <w:t>api</w:t>
-      </w:r>
-      <w:proofErr w:type="spellEnd"/>
-      <w:r>
-        <w:t xml:space="preserve"> crud</w:t>
+      <w:r>
+        <w:t>Quy trình hoạt động</w:t>
       </w:r>
     </w:p>
     <w:p>
       <w:pPr>
         <w:pStyle w:val="Level3"/>
       </w:pPr>
-      <w:proofErr w:type="spellStart"/>
-      <w:r>
-        <w:t>Thêm</w:t>
-      </w:r>
-      <w:proofErr w:type="spellEnd"/>
-      <w:r>
-        <w:t xml:space="preserve"> dependency</w:t>
+      <w:r>
+        <w:lastRenderedPageBreak/>
+        <w:t>Controller</w:t>
+      </w:r>
+    </w:p>
+    <w:p>
+      <w:pPr>
+        <w:pStyle w:val="LevelNormal"/>
+        <w:numPr>
+          <w:ilvl w:val="0"/>
+          <w:numId w:val="9"/>
+        </w:numPr>
+        <w:rPr>
+          <w:rFonts w:ascii="Times New Roman" w:hAnsi="Times New Roman"/>
+          <w:sz w:val="24"/>
+        </w:rPr>
+      </w:pPr>
+      <w:r>
+        <w:rPr>
+          <w:rFonts w:ascii="Times New Roman" w:hAnsi="Times New Roman"/>
+          <w:sz w:val="24"/>
+        </w:rPr>
+        <w:t xml:space="preserve">  </w:t>
+      </w:r>
+      <w:r>
+        <w:rPr>
+          <w:rFonts w:ascii="Times New Roman" w:hAnsi="Times New Roman"/>
+          <w:b/>
+          <w:bCs/>
+          <w:sz w:val="24"/>
+        </w:rPr>
+        <w:t>Khởi đầu</w:t>
+      </w:r>
+      <w:r>
+        <w:rPr>
+          <w:rFonts w:ascii="Times New Roman" w:hAnsi="Times New Roman"/>
+          <w:sz w:val="24"/>
+        </w:rPr>
+        <w:t>: Quá trình xử lý bắt đầu từ controller, nơi các yêu cầu HTTP từ client được nhận. Controller trong Spring được đánh dấu bằng annotation @RestController hoặc @Controller.</w:t>
+      </w:r>
+    </w:p>
+    <w:p>
+      <w:pPr>
+        <w:pStyle w:val="LevelNormal"/>
+        <w:numPr>
+          <w:ilvl w:val="0"/>
+          <w:numId w:val="9"/>
+        </w:numPr>
+      </w:pPr>
+      <w:r>
+        <w:t xml:space="preserve">  </w:t>
+      </w:r>
+      <w:r>
+        <w:rPr>
+          <w:b/>
+          <w:bCs/>
+        </w:rPr>
+        <w:t>Xử lý Yêu cầu</w:t>
+      </w:r>
+      <w:r>
+        <w:t>: Controller lấy dữ liệu từ yêu cầu, chẳng hạn như thông tin từ URI, tham số truy vấn, hoặc body của yêu cầu. Controller sau đó gọi một phương thức từ lớp service tương ứng để xử lý yêu cầu đó.</w:t>
+      </w:r>
+    </w:p>
+    <w:p>
+      <w:pPr>
+        <w:pStyle w:val="LevelNormal"/>
+        <w:numPr>
+          <w:ilvl w:val="0"/>
+          <w:numId w:val="9"/>
+        </w:numPr>
+      </w:pPr>
+      <w:r>
+        <w:rPr>
+          <w:b/>
+          <w:bCs/>
+        </w:rPr>
+        <w:t xml:space="preserve">Lưu ý : </w:t>
+      </w:r>
+      <w:r>
+        <w:t>Có 1 khái niệm là DTO thực ra là model nhưng giúp tương tác ở controller, trong controller chúng ta sẽ không đụng tới cái entity hay domain model để giúp bảo mật</w:t>
+      </w:r>
+    </w:p>
+    <w:p>
+      <w:pPr>
+        <w:pStyle w:val="LevelNormal"/>
+        <w:numPr>
+          <w:ilvl w:val="0"/>
+          <w:numId w:val="9"/>
+        </w:numPr>
+      </w:pPr>
+      <w:r>
+        <w:drawing>
+          <wp:inline distT="0" distB="0" distL="0" distR="0" wp14:anchorId="14E81988" wp14:editId="64EDA3D2">
+            <wp:extent cx="4621531" cy="2448233"/>
+            <wp:effectExtent l="0" t="0" r="7620" b="9525"/>
+            <wp:docPr id="907479599" name="Picture 1" descr="@RestController&#10;@RequestMapping(&quot;/api/users&quot;)&#10;public class UserController {&#10;    @Autowired&#10;    private UserService userService;&#10;&#10;    @GetMapping(&quot;/{id}&quot;)&#10;    public ResponseEntity&lt;UserDTO&gt; getUserById(@PathVariable Long id) {&#10;        UserDTO user = userService.getUserById(id);&#10;        return ResponseEntity.ok(user);&#10;    }&#10;}&#10;"/>
+            <wp:cNvGraphicFramePr>
+              <a:graphicFrameLocks xmlns:a="http://schemas.openxmlformats.org/drawingml/2006/main" noChangeAspect="1"/>
+            </wp:cNvGraphicFramePr>
+            <a:graphic xmlns:a="http://schemas.openxmlformats.org/drawingml/2006/main">
+              <a:graphicData uri="http://schemas.openxmlformats.org/drawingml/2006/picture">
+                <pic:pic xmlns:pic="http://schemas.openxmlformats.org/drawingml/2006/picture">
+                  <pic:nvPicPr>
+                    <pic:cNvPr id="907479599" name="Picture 1" descr="@RestController&#10;@RequestMapping(&quot;/api/users&quot;)&#10;public class UserController {&#10;    @Autowired&#10;    private UserService userService;&#10;&#10;    @GetMapping(&quot;/{id}&quot;)&#10;    public ResponseEntity&lt;UserDTO&gt; getUserById(@PathVariable Long id) {&#10;        UserDTO user = userService.getUserById(id);&#10;        return ResponseEntity.ok(user);&#10;    }&#10;}&#10;"/>
+                    <pic:cNvPicPr/>
+                  </pic:nvPicPr>
+                  <pic:blipFill>
+                    <a:blip r:embed="rId6"/>
+                    <a:stretch>
+                      <a:fillRect/>
+                    </a:stretch>
+                  </pic:blipFill>
+                  <pic:spPr>
+                    <a:xfrm>
+                      <a:off x="0" y="0"/>
+                      <a:ext cx="4635570" cy="2455670"/>
+                    </a:xfrm>
+                    <a:prstGeom prst="rect">
+                      <a:avLst/>
+                    </a:prstGeom>
+                  </pic:spPr>
+                </pic:pic>
+              </a:graphicData>
+            </a:graphic>
+          </wp:inline>
+        </w:drawing>
+      </w:r>
+    </w:p>
+    <w:p>
+      <w:pPr>
+        <w:pStyle w:val="Level3"/>
+      </w:pPr>
+      <w:r>
+        <w:t>Service</w:t>
+      </w:r>
+    </w:p>
+    <w:p>
+      <w:pPr>
+        <w:pStyle w:val="LevelNormal"/>
+        <w:numPr>
+          <w:ilvl w:val="0"/>
+          <w:numId w:val="9"/>
+        </w:numPr>
+        <w:rPr>
+          <w:rFonts w:ascii="Times New Roman" w:hAnsi="Times New Roman"/>
+          <w:sz w:val="24"/>
+        </w:rPr>
+      </w:pPr>
+      <w:r>
+        <w:rPr>
+          <w:rFonts w:ascii="Times New Roman" w:hAnsi="Times New Roman"/>
+          <w:b/>
+          <w:bCs/>
+          <w:sz w:val="24"/>
+        </w:rPr>
+        <w:t>Logic Nghiệp vụ</w:t>
+      </w:r>
+      <w:r>
+        <w:rPr>
+          <w:rFonts w:ascii="Times New Roman" w:hAnsi="Times New Roman"/>
+          <w:sz w:val="24"/>
+        </w:rPr>
+        <w:t>: Service là lớp nơi xử lý logic nghiệp vụ chính. Nó không quan tâm đến việc dữ liệu được gửi nhận như thế nào qua mạng, mà chỉ tập trung vào việc xử lý logic đó.</w:t>
+      </w:r>
+    </w:p>
+    <w:p>
+      <w:pPr>
+        <w:pStyle w:val="LevelNormal"/>
+        <w:numPr>
+          <w:ilvl w:val="0"/>
+          <w:numId w:val="9"/>
+        </w:numPr>
+      </w:pPr>
+      <w:r>
+        <w:rPr>
+          <w:b/>
+          <w:bCs/>
+        </w:rPr>
+        <w:t>Giao tiếp với Repository</w:t>
+      </w:r>
+      <w:r>
+        <w:t>: Khi cần truy cập hoặc thay đổi dữ liệu trong cơ sở dữ liệu, service sẽ gọi đến repository.</w:t>
+      </w:r>
+    </w:p>
+    <w:p>
+      <w:pPr>
+        <w:pStyle w:val="LevelNormal"/>
+        <w:numPr>
+          <w:ilvl w:val="0"/>
+          <w:numId w:val="9"/>
+        </w:numPr>
+      </w:pPr>
+      <w:r>
+        <w:drawing>
+          <wp:inline distT="0" distB="0" distL="0" distR="0" wp14:anchorId="12CCABC1" wp14:editId="2B11D1B8">
+            <wp:extent cx="4953000" cy="2590236"/>
+            <wp:effectExtent l="0" t="0" r="0" b="635"/>
+            <wp:docPr id="811992720" name="Picture 1" descr="@Service&#10;public class UserService {&#10;    @Autowired&#10;    private UserRepository userRepository;&#10;&#10;    public UserDTO getUserById(Long id) {&#10;        User user = userRepository.findById(id).orElseThrow(() -&gt; new NotFoundException(&quot;User not found&quot;));&#10;        return convertToDTO(user);&#10;    }&#10;&#10;    private UserDTO convertToDTO(User user) {&#10;        // Logic để chuyển đổi từ User entity sang UserDTO&#10;    }&#10;}&#10;"/>
+            <wp:cNvGraphicFramePr>
+              <a:graphicFrameLocks xmlns:a="http://schemas.openxmlformats.org/drawingml/2006/main" noChangeAspect="1"/>
+            </wp:cNvGraphicFramePr>
+            <a:graphic xmlns:a="http://schemas.openxmlformats.org/drawingml/2006/main">
+              <a:graphicData uri="http://schemas.openxmlformats.org/drawingml/2006/picture">
+                <pic:pic xmlns:pic="http://schemas.openxmlformats.org/drawingml/2006/picture">
+                  <pic:nvPicPr>
+                    <pic:cNvPr id="811992720" name="Picture 1" descr="@Service&#10;public class UserService {&#10;    @Autowired&#10;    private UserRepository userRepository;&#10;&#10;    public UserDTO getUserById(Long id) {&#10;        User user = userRepository.findById(id).orElseThrow(() -&gt; new NotFoundException(&quot;User not found&quot;));&#10;        return convertToDTO(user);&#10;    }&#10;&#10;    private UserDTO convertToDTO(User user) {&#10;        // Logic để chuyển đổi từ User entity sang UserDTO&#10;    }&#10;}&#10;"/>
+                    <pic:cNvPicPr/>
+                  </pic:nvPicPr>
+                  <pic:blipFill>
+                    <a:blip r:embed="rId7"/>
+                    <a:stretch>
+                      <a:fillRect/>
+                    </a:stretch>
+                  </pic:blipFill>
+                  <pic:spPr>
+                    <a:xfrm>
+                      <a:off x="0" y="0"/>
+                      <a:ext cx="4965646" cy="2596849"/>
+                    </a:xfrm>
+                    <a:prstGeom prst="rect">
+                      <a:avLst/>
+                    </a:prstGeom>
+                  </pic:spPr>
+                </pic:pic>
+              </a:graphicData>
+            </a:graphic>
+          </wp:inline>
+        </w:drawing>
+      </w:r>
+    </w:p>
+    <w:p>
+      <w:pPr>
+        <w:pStyle w:val="Level3"/>
+      </w:pPr>
+      <w:r>
+        <w:t>Repository</w:t>
+      </w:r>
+    </w:p>
+    <w:p>
+      <w:pPr>
+        <w:pStyle w:val="LevelNormal"/>
+        <w:numPr>
+          <w:ilvl w:val="0"/>
+          <w:numId w:val="9"/>
+        </w:numPr>
+        <w:rPr>
+          <w:rFonts w:ascii="Times New Roman" w:hAnsi="Times New Roman"/>
+          <w:sz w:val="24"/>
+        </w:rPr>
+      </w:pPr>
+      <w:r>
+        <w:rPr>
+          <w:rFonts w:ascii="Times New Roman" w:hAnsi="Times New Roman"/>
+          <w:b/>
+          <w:bCs/>
+          <w:sz w:val="24"/>
+        </w:rPr>
+        <w:lastRenderedPageBreak/>
+        <w:t>Truy cập Dữ liệu</w:t>
+      </w:r>
+      <w:r>
+        <w:rPr>
+          <w:rFonts w:ascii="Times New Roman" w:hAnsi="Times New Roman"/>
+          <w:sz w:val="24"/>
+        </w:rPr>
+        <w:t>: Repository sử dụng Spring Data JPA để tương tác với cơ sở dữ liệu. Nó chứa các phương thức như findById(), findAll(), save(), delete(), v.v., mà các phương thức này tự động được Spring Data JPA hiện thực hóa.</w:t>
+      </w:r>
+    </w:p>
+    <w:p>
+      <w:pPr>
+        <w:pStyle w:val="LevelNormal"/>
+        <w:numPr>
+          <w:ilvl w:val="0"/>
+          <w:numId w:val="9"/>
+        </w:numPr>
+      </w:pPr>
+      <w:r>
+        <w:rPr>
+          <w:b/>
+          <w:bCs/>
+        </w:rPr>
+        <w:t>Entity và Database</w:t>
+      </w:r>
+      <w:r>
+        <w:t>: Repository trực tiếp làm việc với các entity, là các đối tượng Java được ánh xạ tới các bảng trong cơ sở dữ liệu.</w:t>
+      </w:r>
+    </w:p>
+    <w:p>
+      <w:pPr>
+        <w:pStyle w:val="LevelNormal"/>
+        <w:numPr>
+          <w:ilvl w:val="0"/>
+          <w:numId w:val="9"/>
+        </w:numPr>
+      </w:pPr>
+      <w:r>
+        <w:drawing>
+          <wp:inline distT="0" distB="0" distL="0" distR="0" wp14:anchorId="544E5741" wp14:editId="251173E8">
+            <wp:extent cx="4823460" cy="788725"/>
+            <wp:effectExtent l="0" t="0" r="0" b="0"/>
+            <wp:docPr id="1612926456" name="Picture 1"/>
+            <wp:cNvGraphicFramePr>
+              <a:graphicFrameLocks xmlns:a="http://schemas.openxmlformats.org/drawingml/2006/main" noChangeAspect="1"/>
+            </wp:cNvGraphicFramePr>
+            <a:graphic xmlns:a="http://schemas.openxmlformats.org/drawingml/2006/main">
+              <a:graphicData uri="http://schemas.openxmlformats.org/drawingml/2006/picture">
+                <pic:pic xmlns:pic="http://schemas.openxmlformats.org/drawingml/2006/picture">
+                  <pic:nvPicPr>
+                    <pic:cNvPr id="1612926456" name=""/>
+                    <pic:cNvPicPr/>
+                  </pic:nvPicPr>
+                  <pic:blipFill>
+                    <a:blip r:embed="rId8"/>
+                    <a:stretch>
+                      <a:fillRect/>
+                    </a:stretch>
+                  </pic:blipFill>
+                  <pic:spPr>
+                    <a:xfrm>
+                      <a:off x="0" y="0"/>
+                      <a:ext cx="4904343" cy="801951"/>
+                    </a:xfrm>
+                    <a:prstGeom prst="rect">
+                      <a:avLst/>
+                    </a:prstGeom>
+                  </pic:spPr>
+                </pic:pic>
+              </a:graphicData>
+            </a:graphic>
+          </wp:inline>
+        </w:drawing>
+      </w:r>
+    </w:p>
+    <w:p>
+      <w:pPr>
+        <w:pStyle w:val="Level3"/>
+      </w:pPr>
+      <w:r>
+        <w:t>Model (Entity)</w:t>
+      </w:r>
+    </w:p>
+    <w:p>
+      <w:pPr>
+        <w:pStyle w:val="LevelNormal"/>
+        <w:numPr>
+          <w:ilvl w:val="0"/>
+          <w:numId w:val="9"/>
+        </w:numPr>
+      </w:pPr>
+      <w:r>
+        <w:rPr>
+          <w:b/>
+          <w:bCs/>
+        </w:rPr>
+        <w:t>Ánh Xạ Dữ liệu</w:t>
+      </w:r>
+      <w:r>
+        <w:t>: Các entity là các class Java với các annotation JPA (@Entity, @Table, v.v.) để chỉ định cách chúng ánh xạ tới cơ sở dữ liệu. Các entity đại diện cho các bảng dữ liệu, và mỗi thực thể (instance) của entity đại diện cho một hàng trong bảng đó.</w:t>
+      </w:r>
+    </w:p>
+    <w:p>
+      <w:pPr>
+        <w:pStyle w:val="LevelNormal"/>
+        <w:numPr>
+          <w:ilvl w:val="0"/>
+          <w:numId w:val="0"/>
+        </w:numPr>
+      </w:pPr>
+    </w:p>
+    <w:p>
+      <w:pPr>
+        <w:pStyle w:val="LevelNormal"/>
+        <w:numPr>
+          <w:ilvl w:val="0"/>
+          <w:numId w:val="0"/>
+        </w:numPr>
+      </w:pPr>
+    </w:p>
+    <w:p>
+      <w:pPr>
+        <w:pStyle w:val="Level2"/>
+      </w:pPr>
+      <w:r>
+        <w:t>Kết nối db và tạo api crud</w:t>
+      </w:r>
+    </w:p>
+    <w:p>
+      <w:pPr>
+        <w:pStyle w:val="Level3"/>
+      </w:pPr>
+      <w:r>
+        <w:t>Thêm dependency</w:t>
       </w:r>
     </w:p>
     <w:p>
@@ -269,64 +577,11 @@
       </w:r>
       <w:r>
         <w:br/>
-        <w:t xml:space="preserve">    </w:t>
-      </w:r>
-      <w:proofErr w:type="gramStart"/>
-      <w:r>
-        <w:t>&lt;</w:t>
-      </w:r>
-      <w:proofErr w:type="spellStart"/>
-      <w:r>
-        <w:t>groupId</w:t>
-      </w:r>
-      <w:proofErr w:type="spellEnd"/>
-      <w:r>
-        <w:t>&gt;</w:t>
-      </w:r>
-      <w:proofErr w:type="spellStart"/>
-      <w:r>
-        <w:t>org.springframework.boot</w:t>
-      </w:r>
-      <w:proofErr w:type="spellEnd"/>
-      <w:proofErr w:type="gramEnd"/>
-      <w:r>
-        <w:t>&lt;/</w:t>
-      </w:r>
-      <w:proofErr w:type="spellStart"/>
-      <w:r>
-        <w:t>groupId</w:t>
-      </w:r>
-      <w:proofErr w:type="spellEnd"/>
-      <w:r>
-        <w:t>&gt;</w:t>
-      </w:r>
-      <w:r>
-        <w:br/>
-        <w:t xml:space="preserve">    &lt;</w:t>
-      </w:r>
-      <w:proofErr w:type="spellStart"/>
-      <w:r>
-        <w:t>artifactId</w:t>
-      </w:r>
-      <w:proofErr w:type="spellEnd"/>
-      <w:r>
-        <w:t>&gt;spring-boot-starter-data-</w:t>
-      </w:r>
-      <w:proofErr w:type="spellStart"/>
-      <w:r>
-        <w:t>jpa</w:t>
-      </w:r>
-      <w:proofErr w:type="spellEnd"/>
-      <w:r>
-        <w:t>&lt;/</w:t>
-      </w:r>
-      <w:proofErr w:type="spellStart"/>
-      <w:r>
-        <w:t>artifactId</w:t>
-      </w:r>
-      <w:proofErr w:type="spellEnd"/>
-      <w:r>
-        <w:t>&gt;</w:t>
+        <w:t xml:space="preserve">    &lt;groupId&gt;org.springframework.boot&lt;/groupId&gt;</w:t>
+      </w:r>
+      <w:r>
+        <w:br/>
+        <w:t xml:space="preserve">    &lt;artifactId&gt;spring-boot-starter-data-jpa&lt;/artifactId&gt;</w:t>
       </w:r>
       <w:r>
         <w:br/>
@@ -338,59 +593,11 @@
       </w:r>
       <w:r>
         <w:br/>
-        <w:t xml:space="preserve">    &lt;</w:t>
-      </w:r>
-      <w:proofErr w:type="spellStart"/>
-      <w:r>
-        <w:t>groupId</w:t>
-      </w:r>
-      <w:proofErr w:type="spellEnd"/>
-      <w:r>
-        <w:t>&gt;</w:t>
-      </w:r>
-      <w:proofErr w:type="spellStart"/>
-      <w:r>
-        <w:t>mysql</w:t>
-      </w:r>
-      <w:proofErr w:type="spellEnd"/>
-      <w:r>
-        <w:t>&lt;/</w:t>
-      </w:r>
-      <w:proofErr w:type="spellStart"/>
-      <w:r>
-        <w:t>groupId</w:t>
-      </w:r>
-      <w:proofErr w:type="spellEnd"/>
-      <w:r>
-        <w:t>&gt;</w:t>
-      </w:r>
-      <w:r>
-        <w:br/>
-        <w:t xml:space="preserve">    &lt;</w:t>
-      </w:r>
-      <w:proofErr w:type="spellStart"/>
-      <w:r>
-        <w:t>artifactId</w:t>
-      </w:r>
-      <w:proofErr w:type="spellEnd"/>
-      <w:r>
-        <w:t>&gt;</w:t>
-      </w:r>
-      <w:proofErr w:type="spellStart"/>
-      <w:r>
-        <w:t>mysql</w:t>
-      </w:r>
-      <w:proofErr w:type="spellEnd"/>
-      <w:r>
-        <w:t>-connector-java&lt;/</w:t>
-      </w:r>
-      <w:proofErr w:type="spellStart"/>
-      <w:r>
-        <w:t>artifactId</w:t>
-      </w:r>
-      <w:proofErr w:type="spellEnd"/>
-      <w:r>
-        <w:t>&gt;</w:t>
+        <w:t xml:space="preserve">    &lt;groupId&gt;mysql&lt;/groupId&gt;</w:t>
+      </w:r>
+      <w:r>
+        <w:br/>
+        <w:t xml:space="preserve">    &lt;artifactId&gt;mysql-connector-java&lt;/artifactId&gt;</w:t>
       </w:r>
       <w:r>
         <w:br/>
@@ -405,35 +612,9 @@
       <w:pPr>
         <w:pStyle w:val="Level3"/>
       </w:pPr>
-      <w:proofErr w:type="spellStart"/>
-      <w:r>
-        <w:t>Thêm</w:t>
-      </w:r>
-      <w:proofErr w:type="spellEnd"/>
-      <w:r>
-        <w:t xml:space="preserve"> </w:t>
-      </w:r>
-      <w:proofErr w:type="spellStart"/>
-      <w:r>
-        <w:t>thông</w:t>
-      </w:r>
-      <w:proofErr w:type="spellEnd"/>
-      <w:r>
-        <w:t xml:space="preserve"> tin </w:t>
-      </w:r>
-      <w:proofErr w:type="spellStart"/>
-      <w:r>
-        <w:t>kết</w:t>
-      </w:r>
-      <w:proofErr w:type="spellEnd"/>
-      <w:r>
-        <w:t xml:space="preserve"> </w:t>
-      </w:r>
-      <w:proofErr w:type="spellStart"/>
-      <w:r>
-        <w:t>nối</w:t>
-      </w:r>
-      <w:proofErr w:type="spellEnd"/>
+      <w:r>
+        <w:t>Thêm thông tin kết nối</w:t>
+      </w:r>
     </w:p>
     <w:p>
       <w:pPr>
@@ -480,11 +661,9 @@
         </w:rPr>
         <w:br/>
       </w:r>
-      <w:proofErr w:type="spellStart"/>
       <w:r>
         <w:t>spring.datasource.username</w:t>
       </w:r>
-      <w:proofErr w:type="spellEnd"/>
       <w:r>
         <w:rPr>
           <w:color w:val="808080"/>
@@ -503,16 +682,9 @@
         </w:rPr>
         <w:br/>
       </w:r>
-      <w:proofErr w:type="spellStart"/>
-      <w:proofErr w:type="gramStart"/>
-      <w:r>
-        <w:t>spring.datasource</w:t>
-      </w:r>
-      <w:proofErr w:type="gramEnd"/>
-      <w:r>
-        <w:t>.password</w:t>
-      </w:r>
-      <w:proofErr w:type="spellEnd"/>
+      <w:r>
+        <w:t>spring.datasource.password</w:t>
+      </w:r>
       <w:r>
         <w:rPr>
           <w:color w:val="808080"/>
@@ -525,13 +697,8 @@
         </w:rPr>
         <w:br/>
       </w:r>
-      <w:proofErr w:type="spellStart"/>
-      <w:r>
-        <w:t>spring.jpa.hibernate.ddl</w:t>
-      </w:r>
-      <w:proofErr w:type="spellEnd"/>
-      <w:r>
-        <w:t>-auto</w:t>
+      <w:r>
+        <w:t>spring.jpa.hibernate.ddl-auto</w:t>
       </w:r>
       <w:r>
         <w:rPr>
@@ -551,11 +718,9 @@
         </w:rPr>
         <w:br/>
       </w:r>
-      <w:proofErr w:type="spellStart"/>
       <w:r>
         <w:t>spring.jpa.show-sql</w:t>
       </w:r>
-      <w:proofErr w:type="spellEnd"/>
       <w:r>
         <w:rPr>
           <w:color w:val="808080"/>
@@ -612,13 +777,8 @@
       <w:pPr>
         <w:pStyle w:val="Level3"/>
       </w:pPr>
-      <w:proofErr w:type="spellStart"/>
-      <w:r>
-        <w:t>Tạo</w:t>
-      </w:r>
-      <w:proofErr w:type="spellEnd"/>
-      <w:r>
-        <w:t xml:space="preserve"> model table </w:t>
+      <w:r>
+        <w:t xml:space="preserve">Tạo model table </w:t>
       </w:r>
     </w:p>
     <w:p>
@@ -630,6 +790,9 @@
         </w:numPr>
       </w:pPr>
       <w:r>
+        <w:rPr>
+          <w:noProof/>
+        </w:rPr>
         <w:lastRenderedPageBreak/>
         <w:drawing>
           <wp:inline distT="0" distB="0" distL="0" distR="0" wp14:anchorId="13B7FB18" wp14:editId="66689520">
@@ -647,7 +810,7 @@
                     <pic:cNvPicPr/>
                   </pic:nvPicPr>
                   <pic:blipFill>
-                    <a:blip r:embed="rId5"/>
+                    <a:blip r:embed="rId9"/>
                     <a:stretch>
                       <a:fillRect/>
                     </a:stretch>
@@ -675,7 +838,7 @@
     </w:p>
     <w:p>
       <w:pPr>
-        <w:pStyle w:val="LevelNormal"/>
+        <w:pStyle w:val="Level3"/>
       </w:pPr>
     </w:p>
     <w:sectPr>
@@ -895,6 +1058,118 @@
       <w:pPr>
         <w:ind w:left="6480" w:hanging="180"/>
       </w:pPr>
+    </w:lvl>
+  </w:abstractNum>
+  <w:abstractNum w:abstractNumId="2" w15:restartNumberingAfterBreak="0">
+    <w:nsid w:val="31DD200A"/>
+    <w:multiLevelType w:val="hybridMultilevel"/>
+    <w:tmpl w:val="BFC2E730"/>
+    <w:lvl w:ilvl="0" w:tplc="2FF6613C">
+      <w:numFmt w:val="bullet"/>
+      <w:lvlText w:val=""/>
+      <w:lvlJc w:val="left"/>
+      <w:pPr>
+        <w:ind w:left="1080" w:hanging="360"/>
+      </w:pPr>
+      <w:rPr>
+        <w:rFonts w:ascii="Symbol" w:eastAsiaTheme="minorHAnsi" w:hAnsi="Symbol" w:cstheme="minorBidi" w:hint="default"/>
+      </w:rPr>
+    </w:lvl>
+    <w:lvl w:ilvl="1" w:tplc="04090003" w:tentative="1">
+      <w:start w:val="1"/>
+      <w:numFmt w:val="bullet"/>
+      <w:lvlText w:val="o"/>
+      <w:lvlJc w:val="left"/>
+      <w:pPr>
+        <w:ind w:left="1800" w:hanging="360"/>
+      </w:pPr>
+      <w:rPr>
+        <w:rFonts w:ascii="Courier New" w:hAnsi="Courier New" w:cs="Courier New" w:hint="default"/>
+      </w:rPr>
+    </w:lvl>
+    <w:lvl w:ilvl="2" w:tplc="04090005" w:tentative="1">
+      <w:start w:val="1"/>
+      <w:numFmt w:val="bullet"/>
+      <w:lvlText w:val=""/>
+      <w:lvlJc w:val="left"/>
+      <w:pPr>
+        <w:ind w:left="2520" w:hanging="360"/>
+      </w:pPr>
+      <w:rPr>
+        <w:rFonts w:ascii="Wingdings" w:hAnsi="Wingdings" w:hint="default"/>
+      </w:rPr>
+    </w:lvl>
+    <w:lvl w:ilvl="3" w:tplc="04090001" w:tentative="1">
+      <w:start w:val="1"/>
+      <w:numFmt w:val="bullet"/>
+      <w:lvlText w:val=""/>
+      <w:lvlJc w:val="left"/>
+      <w:pPr>
+        <w:ind w:left="3240" w:hanging="360"/>
+      </w:pPr>
+      <w:rPr>
+        <w:rFonts w:ascii="Symbol" w:hAnsi="Symbol" w:hint="default"/>
+      </w:rPr>
+    </w:lvl>
+    <w:lvl w:ilvl="4" w:tplc="04090003" w:tentative="1">
+      <w:start w:val="1"/>
+      <w:numFmt w:val="bullet"/>
+      <w:lvlText w:val="o"/>
+      <w:lvlJc w:val="left"/>
+      <w:pPr>
+        <w:ind w:left="3960" w:hanging="360"/>
+      </w:pPr>
+      <w:rPr>
+        <w:rFonts w:ascii="Courier New" w:hAnsi="Courier New" w:cs="Courier New" w:hint="default"/>
+      </w:rPr>
+    </w:lvl>
+    <w:lvl w:ilvl="5" w:tplc="04090005" w:tentative="1">
+      <w:start w:val="1"/>
+      <w:numFmt w:val="bullet"/>
+      <w:lvlText w:val=""/>
+      <w:lvlJc w:val="left"/>
+      <w:pPr>
+        <w:ind w:left="4680" w:hanging="360"/>
+      </w:pPr>
+      <w:rPr>
+        <w:rFonts w:ascii="Wingdings" w:hAnsi="Wingdings" w:hint="default"/>
+      </w:rPr>
+    </w:lvl>
+    <w:lvl w:ilvl="6" w:tplc="04090001" w:tentative="1">
+      <w:start w:val="1"/>
+      <w:numFmt w:val="bullet"/>
+      <w:lvlText w:val=""/>
+      <w:lvlJc w:val="left"/>
+      <w:pPr>
+        <w:ind w:left="5400" w:hanging="360"/>
+      </w:pPr>
+      <w:rPr>
+        <w:rFonts w:ascii="Symbol" w:hAnsi="Symbol" w:hint="default"/>
+      </w:rPr>
+    </w:lvl>
+    <w:lvl w:ilvl="7" w:tplc="04090003" w:tentative="1">
+      <w:start w:val="1"/>
+      <w:numFmt w:val="bullet"/>
+      <w:lvlText w:val="o"/>
+      <w:lvlJc w:val="left"/>
+      <w:pPr>
+        <w:ind w:left="6120" w:hanging="360"/>
+      </w:pPr>
+      <w:rPr>
+        <w:rFonts w:ascii="Courier New" w:hAnsi="Courier New" w:cs="Courier New" w:hint="default"/>
+      </w:rPr>
+    </w:lvl>
+    <w:lvl w:ilvl="8" w:tplc="04090005" w:tentative="1">
+      <w:start w:val="1"/>
+      <w:numFmt w:val="bullet"/>
+      <w:lvlText w:val=""/>
+      <w:lvlJc w:val="left"/>
+      <w:pPr>
+        <w:ind w:left="6840" w:hanging="360"/>
+      </w:pPr>
+      <w:rPr>
+        <w:rFonts w:ascii="Wingdings" w:hAnsi="Wingdings" w:hint="default"/>
+      </w:rPr>
     </w:lvl>
   </w:abstractNum>
   <w:num w:numId="1" w16cid:durableId="299117219">
@@ -920,6 +1195,9 @@
   </w:num>
   <w:num w:numId="8" w16cid:durableId="150609057">
     <w:abstractNumId w:val="0"/>
+  </w:num>
+  <w:num w:numId="9" w16cid:durableId="2105495050">
+    <w:abstractNumId w:val="2"/>
   </w:num>
 </w:numbering>
 </file>
@@ -1523,8 +1801,9 @@
   <w:style w:type="paragraph" w:customStyle="1" w:styleId="LevelNormal">
     <w:name w:val="LevelNormal"/>
     <w:basedOn w:val="ListParagraph"/>
+    <w:autoRedefine/>
     <w:qFormat/>
-    <w:rsid w:val="00E67F63"/>
+    <w:rsid w:val="00F23F52"/>
     <w:pPr>
       <w:numPr>
         <w:ilvl w:val="4"/>
@@ -1532,8 +1811,7 @@
       </w:numPr>
     </w:pPr>
     <w:rPr>
-      <w:rFonts w:ascii="Times New Roman" w:hAnsi="Times New Roman"/>
-      <w:sz w:val="24"/>
+      <w:rFonts w:ascii="Arial" w:hAnsi="Arial"/>
     </w:rPr>
   </w:style>
   <w:style w:type="paragraph" w:styleId="ListParagraph">

</xml_diff>